<commit_message>
iter fix on req doc
</commit_message>
<xml_diff>
--- a/Requirements_document.docx
+++ b/Requirements_document.docx
@@ -27,8 +27,6 @@
       <w:r>
         <w:t>TokiBattle</w:t>
       </w:r>
-      <w:bookmarkStart w:id="0" w:name="_GoBack"/>
-      <w:bookmarkEnd w:id="0"/>
       <w:proofErr w:type="spellEnd"/>
     </w:p>
     <w:p>
@@ -2129,7 +2127,23 @@
           <w:bCs/>
           <w:color w:val="0070C0"/>
         </w:rPr>
-        <w:t>View Move Data – 3 points – Iteration 3:</w:t>
+        <w:t xml:space="preserve">View Move Data – 3 points – Iteration </w:t>
+      </w:r>
+      <w:r>
+        <w:rPr>
+          <w:b/>
+          <w:bCs/>
+          <w:color w:val="0070C0"/>
+        </w:rPr>
+        <w:t>2</w:t>
+      </w:r>
+      <w:r>
+        <w:rPr>
+          <w:b/>
+          <w:bCs/>
+          <w:color w:val="0070C0"/>
+        </w:rPr>
+        <w:t>:</w:t>
       </w:r>
       <w:r>
         <w:rPr>
@@ -2237,7 +2251,23 @@
           <w:bCs/>
           <w:color w:val="0070C0"/>
         </w:rPr>
-        <w:t xml:space="preserve"> points – Iteration 3:</w:t>
+        <w:t xml:space="preserve"> points – Iteration </w:t>
+      </w:r>
+      <w:r>
+        <w:rPr>
+          <w:b/>
+          <w:bCs/>
+          <w:color w:val="0070C0"/>
+        </w:rPr>
+        <w:t>2</w:t>
+      </w:r>
+      <w:r>
+        <w:rPr>
+          <w:b/>
+          <w:bCs/>
+          <w:color w:val="0070C0"/>
+        </w:rPr>
+        <w:t>:</w:t>
       </w:r>
       <w:r>
         <w:rPr>
@@ -2301,7 +2331,23 @@
           <w:bCs/>
           <w:color w:val="0070C0"/>
         </w:rPr>
-        <w:t xml:space="preserve">– 3 points – Iteration 3: </w:t>
+        <w:t xml:space="preserve">– 3 points – Iteration </w:t>
+      </w:r>
+      <w:r>
+        <w:rPr>
+          <w:b/>
+          <w:bCs/>
+          <w:color w:val="0070C0"/>
+        </w:rPr>
+        <w:t>2</w:t>
+      </w:r>
+      <w:r>
+        <w:rPr>
+          <w:b/>
+          <w:bCs/>
+          <w:color w:val="0070C0"/>
+        </w:rPr>
+        <w:t xml:space="preserve">: </w:t>
       </w:r>
       <w:r>
         <w:rPr>
@@ -2361,7 +2407,25 @@
           <w:bCs/>
           <w:color w:val="0070C0"/>
         </w:rPr>
-        <w:t xml:space="preserve"> points – Iteration 3: </w:t>
+        <w:t xml:space="preserve"> points – Iteration </w:t>
+      </w:r>
+      <w:r>
+        <w:rPr>
+          <w:b/>
+          <w:bCs/>
+          <w:color w:val="0070C0"/>
+        </w:rPr>
+        <w:t>2</w:t>
+      </w:r>
+      <w:bookmarkStart w:id="0" w:name="_GoBack"/>
+      <w:bookmarkEnd w:id="0"/>
+      <w:r>
+        <w:rPr>
+          <w:b/>
+          <w:bCs/>
+          <w:color w:val="0070C0"/>
+        </w:rPr>
+        <w:t xml:space="preserve">: </w:t>
       </w:r>
       <w:r>
         <w:rPr>
@@ -9492,7 +9556,7 @@
           <w:color w:val="0070C0"/>
         </w:rPr>
         <w:drawing>
-          <wp:inline distT="0" distB="0" distL="0" distR="0" wp14:anchorId="6AC5EB9F" wp14:editId="3539F474">
+          <wp:inline distT="0" distB="0" distL="0" distR="0" wp14:anchorId="6AC5EB9F" wp14:editId="4827F7B3">
             <wp:extent cx="2815321" cy="1795670"/>
             <wp:effectExtent l="0" t="0" r="4445" b="0"/>
             <wp:docPr id="4" name="Picture 4"/>

</xml_diff>